<commit_message>
started remaking in python
</commit_message>
<xml_diff>
--- a/NZCS-Nov-2021/write-up-of-woven-maps-osullivan-bergmann-2021.docx
+++ b/NZCS-Nov-2021/write-up-of-woven-maps-osullivan-bergmann-2021.docx
@@ -7,6 +7,7 @@
         <w:pStyle w:val="Title"/>
         <w:bidi w:val="0"/>
         <w:spacing w:before="240" w:after="120"/>
+        <w:jc w:val="center"/>
         <w:rPr/>
       </w:pPr>
       <w:r>
@@ -26,15 +27,16 @@
         <w:rPr/>
         <w:t>David O’Sullivan, Te Herenga Waka – Victoria University of Wellington, Aotearoa – New Zealand</w:t>
         <w:br/>
-      </w:r>
-      <w:r>
-        <w:rPr/>
         <w:t>Luke R. Bergmann, University of British Columbia, Canada</w:t>
       </w:r>
     </w:p>
     <w:p>
       <w:pPr>
         <w:pStyle w:val="Heading1"/>
+        <w:numPr>
+          <w:ilvl w:val="0"/>
+          <w:numId w:val="2"/>
+        </w:numPr>
         <w:bidi w:val="0"/>
         <w:jc w:val="left"/>
         <w:rPr/>
@@ -109,7 +111,7 @@
               <wp:align>center</wp:align>
             </wp:positionH>
             <wp:positionV relativeFrom="paragraph">
-              <wp:align>top</wp:align>
+              <wp:posOffset>635</wp:posOffset>
             </wp:positionV>
             <wp:extent cx="5029200" cy="2952115"/>
             <wp:effectExtent l="0" t="0" r="0" b="0"/>
@@ -181,11 +183,7 @@
       </w:pPr>
       <w:r>
         <w:rPr/>
-        <w:t xml:space="preserve">The idea behind the approach is that large enough elements (segments of the weave strands) are present to properly ‘carry’ the colour information that conveys attribute values, but at the same time combinations of attribute values are ‘blended’ by the weave pattern to convey an overall impression of those different attribute combinations. At the same time, the oriented nature of the strands serves (literally, visually, and metaphorically) to draw connections among places based on similarities in their attribute values. </w:t>
-      </w:r>
-      <w:r>
-        <w:rPr/>
-        <w:t>We hope that this example shows the potential of the method.</w:t>
+        <w:t>The idea behind the approach is that large enough elements (segments of the weave strands) are present to properly ‘carry’ the colour information that conveys attribute values, but at the same time combinations of attribute values are ‘blended’ by the weave pattern to convey an overall impression of those different attribute combinations. At the same time, the oriented nature of the strands serves (literally, visually, and metaphorically) to draw connections among places based on similarities in their attribute values. We hope that this example shows the potential of the method.</w:t>
       </w:r>
     </w:p>
     <w:p>
@@ -221,30 +219,6 @@
     <w:p>
       <w:pPr>
         <w:pStyle w:val="Heading1"/>
-        <w:bidi w:val="0"/>
-        <w:jc w:val="left"/>
-        <w:rPr/>
-      </w:pPr>
-      <w:r>
-        <w:rPr/>
-        <w:t>Mapping multivariate data</w:t>
-      </w:r>
-    </w:p>
-    <w:p>
-      <w:pPr>
-        <w:pStyle w:val="TextBody"/>
-        <w:bidi w:val="0"/>
-        <w:jc w:val="left"/>
-        <w:rPr/>
-      </w:pPr>
-      <w:r>
-        <w:rPr/>
-        <w:t>Mapping multivariate data is not a new problem. Among many others the following give an idea of the variety of approaches that have been adopted:</w:t>
-      </w:r>
-    </w:p>
-    <w:p>
-      <w:pPr>
-        <w:pStyle w:val="TextBody"/>
         <w:numPr>
           <w:ilvl w:val="0"/>
           <w:numId w:val="2"/>
@@ -255,6 +229,34 @@
       </w:pPr>
       <w:r>
         <w:rPr/>
+        <w:t>Mapping multivariate data</w:t>
+      </w:r>
+    </w:p>
+    <w:p>
+      <w:pPr>
+        <w:pStyle w:val="TextBody"/>
+        <w:bidi w:val="0"/>
+        <w:jc w:val="left"/>
+        <w:rPr/>
+      </w:pPr>
+      <w:r>
+        <w:rPr/>
+        <w:t>Mapping multivariate data is not a new problem. Among many others the following give an idea of the variety of approaches that have been adopted:</w:t>
+      </w:r>
+    </w:p>
+    <w:p>
+      <w:pPr>
+        <w:pStyle w:val="TextBody"/>
+        <w:numPr>
+          <w:ilvl w:val="0"/>
+          <w:numId w:val="3"/>
+        </w:numPr>
+        <w:bidi w:val="0"/>
+        <w:jc w:val="left"/>
+        <w:rPr/>
+      </w:pPr>
+      <w:r>
+        <w:rPr/>
         <w:t xml:space="preserve">The most obvious approach is </w:t>
       </w:r>
       <w:r>
@@ -269,42 +271,7 @@
           <w:i w:val="false"/>
           <w:iCs w:val="false"/>
         </w:rPr>
-        <w:t xml:space="preserve"> where many small maps are arrayed (usually) in a grid. </w:t>
-      </w:r>
-      <w:r>
-        <w:rPr>
-          <w:i w:val="false"/>
-          <w:iCs w:val="false"/>
-        </w:rPr>
-        <w:t xml:space="preserve">This approach has been strongly recommended by Tufte </w:t>
-      </w:r>
-      <w:r>
-        <w:rPr>
-          <w:i w:val="false"/>
-          <w:iCs w:val="false"/>
-        </w:rPr>
-        <w:t>(1990)</w:t>
-      </w:r>
-      <w:r>
-        <w:rPr>
-          <w:i w:val="false"/>
-          <w:iCs w:val="false"/>
-        </w:rPr>
-        <w:t xml:space="preserve"> and is also a common default in statistical mapping packages (for example it is the </w:t>
-      </w:r>
-      <w:r>
-        <w:rPr>
-          <w:i w:val="false"/>
-          <w:iCs w:val="false"/>
-        </w:rPr>
-        <w:t xml:space="preserve">default </w:t>
-      </w:r>
-      <w:r>
-        <w:rPr>
-          <w:i w:val="false"/>
-          <w:iCs w:val="false"/>
-        </w:rPr>
-        <w:t xml:space="preserve">output from the </w:t>
+        <w:t xml:space="preserve"> where many small maps are arrayed (usually) in a grid. This approach has been strongly recommended by Tufte (1990) and is also a common default in statistical mapping packages (for example it is the default output from the </w:t>
       </w:r>
       <w:r>
         <w:rPr>
@@ -335,21 +302,7 @@
           <w:i w:val="false"/>
           <w:iCs w:val="false"/>
         </w:rPr>
-        <w:t xml:space="preserve"> </w:t>
-      </w:r>
-      <w:r>
-        <w:rPr>
-          <w:i w:val="false"/>
-          <w:iCs w:val="false"/>
-        </w:rPr>
-        <w:t xml:space="preserve">simple features </w:t>
-      </w:r>
-      <w:r>
-        <w:rPr>
-          <w:i w:val="false"/>
-          <w:iCs w:val="false"/>
-        </w:rPr>
-        <w:t xml:space="preserve">package </w:t>
+        <w:t xml:space="preserve"> simple features package </w:t>
       </w:r>
       <w:r>
         <w:rPr>
@@ -366,28 +319,47 @@
           <w:i w:val="false"/>
           <w:iCs w:val="false"/>
         </w:rPr>
-        <w:t xml:space="preserve"> (</w:t>
-      </w:r>
-      <w:r>
-        <w:rPr>
+        <w:t xml:space="preserve"> </w:t>
+      </w:r>
+      <w:r>
+        <w:rPr>
+          <w:rFonts w:eastAsia="Noto Serif CJK SC" w:cs="Lohit Devanagari"/>
           <w:i w:val="false"/>
           <w:iCs w:val="false"/>
-        </w:rPr>
-        <w:t>Pebesma 2018</w:t>
+          <w:color w:val="auto"/>
+          <w:kern w:val="2"/>
+          <w:sz w:val="22"/>
+          <w:szCs w:val="24"/>
+          <w:lang w:val="en-AU" w:eastAsia="zh-CN" w:bidi="hi-IN"/>
+        </w:rPr>
+        <w:t>[</w:t>
       </w:r>
       <w:r>
         <w:rPr>
           <w:i w:val="false"/>
           <w:iCs w:val="false"/>
         </w:rPr>
-        <w:t xml:space="preserve">). </w:t>
-      </w:r>
-      <w:r>
-        <w:rPr>
+        <w:t>Pebesma 2018</w:t>
+      </w:r>
+      <w:r>
+        <w:rPr>
+          <w:rFonts w:eastAsia="Noto Serif CJK SC" w:cs="Lohit Devanagari"/>
           <w:i w:val="false"/>
           <w:iCs w:val="false"/>
-        </w:rPr>
-        <w:t>The reader has to scan across multiple maps and multiple legends to develop a sense of the relations within and between different attributes across the mapped area. This approach is demanding of relatively large areas on the page or on a screen.</w:t>
+          <w:color w:val="auto"/>
+          <w:kern w:val="2"/>
+          <w:sz w:val="22"/>
+          <w:szCs w:val="24"/>
+          <w:lang w:val="en-AU" w:eastAsia="zh-CN" w:bidi="hi-IN"/>
+        </w:rPr>
+        <w:t>]</w:t>
+      </w:r>
+      <w:r>
+        <w:rPr>
+          <w:i w:val="false"/>
+          <w:iCs w:val="false"/>
+        </w:rPr>
+        <w:t>). The reader has to scan across multiple maps and multiple legends to develop a sense of the relations within and between different attributes across the mapped area. This approach is demanding of relatively large areas on the page or on a screen.</w:t>
       </w:r>
     </w:p>
     <w:p>
@@ -395,7 +367,7 @@
         <w:pStyle w:val="TextBody"/>
         <w:numPr>
           <w:ilvl w:val="0"/>
-          <w:numId w:val="2"/>
+          <w:numId w:val="3"/>
         </w:numPr>
         <w:bidi w:val="0"/>
         <w:jc w:val="left"/>
@@ -431,28 +403,7 @@
           <w:i w:val="false"/>
           <w:iCs w:val="false"/>
         </w:rPr>
-        <w:t xml:space="preserve"> maps mix two or three colour ramps to represent two or three numeric attributes in a single map view </w:t>
-      </w:r>
-      <w:r>
-        <w:rPr>
-          <w:i w:val="false"/>
-          <w:iCs w:val="false"/>
-        </w:rPr>
-        <w:t>(Olson 1975)</w:t>
-      </w:r>
-      <w:r>
-        <w:rPr>
-          <w:i w:val="false"/>
-          <w:iCs w:val="false"/>
-        </w:rPr>
-        <w:t xml:space="preserve">. A related technique is value-by-alpha mapping (Roth et al. 2010). </w:t>
-      </w:r>
-      <w:r>
-        <w:rPr>
-          <w:i w:val="false"/>
-          <w:iCs w:val="false"/>
-        </w:rPr>
-        <w:t>A serious problem with such approaches is that colour mixes can quickly become ‘muddy’ so that very careful selection of the colour palettes to be mixed is essential.</w:t>
+        <w:t xml:space="preserve"> maps mix two or three colour ramps to represent two or three numeric attributes in a single map view (Olson 1975). A related technique is value-by-alpha mapping (Roth et al. 2010). A serious problem with such approaches is that colour mixes can quickly become ‘muddy’ so that very careful selection of the colour palettes to be mixed is essential.</w:t>
       </w:r>
     </w:p>
     <w:p>
@@ -460,7 +411,7 @@
         <w:pStyle w:val="TextBody"/>
         <w:numPr>
           <w:ilvl w:val="0"/>
-          <w:numId w:val="2"/>
+          <w:numId w:val="3"/>
         </w:numPr>
         <w:bidi w:val="0"/>
         <w:jc w:val="left"/>
@@ -493,7 +444,7 @@
           <w:i w:val="false"/>
           <w:iCs w:val="false"/>
         </w:rPr>
-        <w:t xml:space="preserve"> can be an effective way to present complex mult-attribute data. Bar charts, box plots, histograms, time series, pie charts and so on can be arranged at or near the centroid of map areas to convey complicated mult-attribute data. A particularly ambitious example of this was Dorling’s Chernoff face cartograms of UK socieconomic and electoral data from the 1980s (Dorling 2012, originally from his PhD dissertation in 1991).</w:t>
+        <w:t xml:space="preserve"> can be an effective way to present complex mult-attribute data. Bar charts, box plots, histograms, time series, pie charts and so on can be arranged at or near the centroid of map areas to convey complicated multi-attribute data. A particularly ambitious example of this was Dorling’s Chernoff face cartograms of UK socieconomic and electoral data from the 1980s (Dorling 2012, originally from his PhD dissertation in 1991).</w:t>
       </w:r>
     </w:p>
     <w:p>
@@ -501,15 +452,11 @@
         <w:pStyle w:val="TextBody"/>
         <w:numPr>
           <w:ilvl w:val="0"/>
-          <w:numId w:val="2"/>
+          <w:numId w:val="3"/>
         </w:numPr>
         <w:bidi w:val="0"/>
         <w:jc w:val="left"/>
-        <w:rPr>
-          <w:i/>
-          <w:i/>
-          <w:iCs/>
-        </w:rPr>
+        <w:rPr/>
       </w:pPr>
       <w:r>
         <w:rPr>
@@ -549,15 +496,13 @@
           <w:t>https://racialdotmap.demographics.coopercenter.org/</w:t>
         </w:r>
       </w:hyperlink>
-      <w:hyperlink r:id="rId5">
-        <w:r>
-          <w:rPr>
-            <w:i w:val="false"/>
-            <w:iCs w:val="false"/>
-          </w:rPr>
-          <w:t>). The overall effect of such maps is that detailed information can be gleaned ‘close up’ while ‘zoomed out’ colours blend to give an overall impression of the distribution.</w:t>
-        </w:r>
-      </w:hyperlink>
+      <w:r>
+        <w:rPr>
+          <w:i w:val="false"/>
+          <w:iCs w:val="false"/>
+        </w:rPr>
+        <w:t>). The overall effect of such maps is that detailed information can be gleaned ‘close up’ while ‘zoomed out’ colours blend to give an overall impression of the distribution.</w:t>
+      </w:r>
     </w:p>
     <w:p>
       <w:pPr>
@@ -593,6 +538,10 @@
     <w:p>
       <w:pPr>
         <w:pStyle w:val="Heading1"/>
+        <w:numPr>
+          <w:ilvl w:val="0"/>
+          <w:numId w:val="2"/>
+        </w:numPr>
         <w:bidi w:val="0"/>
         <w:jc w:val="left"/>
         <w:rPr>
@@ -645,7 +594,7 @@
               <wp:align>center</wp:align>
             </wp:positionH>
             <wp:positionV relativeFrom="paragraph">
-              <wp:align>top</wp:align>
+              <wp:posOffset>635</wp:posOffset>
             </wp:positionV>
             <wp:extent cx="4215765" cy="2217420"/>
             <wp:effectExtent l="0" t="0" r="0" b="0"/>
@@ -664,7 +613,7 @@
                     </pic:cNvPicPr>
                   </pic:nvPicPr>
                   <pic:blipFill>
-                    <a:blip r:embed="rId6"/>
+                    <a:blip r:embed="rId5"/>
                     <a:stretch>
                       <a:fillRect/>
                     </a:stretch>
@@ -753,6 +702,10 @@
     <w:p>
       <w:pPr>
         <w:pStyle w:val="Heading2"/>
+        <w:numPr>
+          <w:ilvl w:val="1"/>
+          <w:numId w:val="2"/>
+        </w:numPr>
         <w:bidi w:val="0"/>
         <w:jc w:val="left"/>
         <w:rPr/>
@@ -771,11 +724,7 @@
       </w:pPr>
       <w:r>
         <w:rPr/>
-        <w:t xml:space="preserve">Our approach is based on producing tileable ‘fundamental blocks’ (this term is from the mathematical theory of tessellations, see Grünbaum and Shephard 1987), </w:t>
-      </w:r>
-      <w:r>
-        <w:rPr/>
-        <w:t xml:space="preserve">although we prefer to use our own term ‘weave units’ in this context, </w:t>
+        <w:t xml:space="preserve">Our approach is based on producing tileable ‘fundamental blocks’ (this term is from the mathematical theory of tessellations, see Grünbaum and Shephard 1987), although we prefer to use our own term ‘weave units’ in this context, </w:t>
       </w:r>
       <w:r>
         <w:rPr>
@@ -797,19 +746,7 @@
       </w:pPr>
       <w:r>
         <w:rPr/>
-        <w:t xml:space="preserve">An underlying matrix mathematics for working with conventional (biaxial) weaving is presented by Andrew Glassner (2002, see also Albaugh 2018). We have extended this approach to represent triaxial weaves </w:t>
-      </w:r>
-      <w:r>
-        <w:rPr/>
-        <w:t>as three intersecting biaxial weaves. P</w:t>
-      </w:r>
-      <w:r>
-        <w:rPr/>
-        <w:t xml:space="preserve">erhaps surprisingly, it appears that triaxial weaves offer fewer options for variation than conventional weaving (see Mooney 1984), </w:t>
-      </w:r>
-      <w:r>
-        <w:rPr/>
-        <w:t xml:space="preserve">although they are visually distinctive enough to be </w:t>
+        <w:t xml:space="preserve">An underlying matrix mathematics for working with conventional (biaxial) weaving is presented by Andrew Glassner (2002, see also Albaugh 2018). We have extended this approach to represent triaxial weaves as three intersecting biaxial weaves. Perhaps surprisingly, it appears that triaxial weaves offer fewer options for variation than conventional weaving (see Mooney 1984), although they are visually distinctive enough to be </w:t>
       </w:r>
       <w:r>
         <w:rPr>
@@ -819,11 +756,7 @@
       </w:r>
       <w:r>
         <w:rPr/>
-        <w:t>rable in some applications</w:t>
-      </w:r>
-      <w:r>
-        <w:rPr/>
-        <w:t>. To date it has proven more difficult to determine the minimum repeating unit (the fundamental block) of triaxial weaves than in the biaxial case.</w:t>
+        <w:t>rable in some applications. To date it has proven more difficult to determine the minimum repeating unit (the fundamental block) of triaxial weaves than in the biaxial case.</w:t>
       </w:r>
     </w:p>
     <w:p>
@@ -835,11 +768,7 @@
       </w:pPr>
       <w:r>
         <w:rPr/>
-        <w:t xml:space="preserve">The flexibility of the approach is shown by the examples in Figure 3, </w:t>
-      </w:r>
-      <w:r>
-        <w:rPr/>
-        <w:t xml:space="preserve">which include biaxial (a-e) and triaxial (f-h) examples, and also cases where the weave </w:t>
+        <w:t xml:space="preserve">The flexibility of the approach is shown by the examples in Figure 3, which include biaxial (a-e) and triaxial (f-h) examples, and also cases where the weave </w:t>
       </w:r>
       <w:r>
         <w:rPr>
@@ -870,7 +799,7 @@
               <wp:align>center</wp:align>
             </wp:positionH>
             <wp:positionV relativeFrom="paragraph">
-              <wp:align>top</wp:align>
+              <wp:posOffset>635</wp:posOffset>
             </wp:positionV>
             <wp:extent cx="3730625" cy="3407410"/>
             <wp:effectExtent l="0" t="0" r="0" b="0"/>
@@ -889,7 +818,7 @@
                     </pic:cNvPicPr>
                   </pic:nvPicPr>
                   <pic:blipFill>
-                    <a:blip r:embed="rId7"/>
+                    <a:blip r:embed="rId6"/>
                     <a:stretch>
                       <a:fillRect/>
                     </a:stretch>
@@ -937,22 +866,16 @@
           <w:sz w:val="18"/>
           <w:szCs w:val="18"/>
         </w:rPr>
-        <w:t xml:space="preserve"> Example weave units: (a) a simple plain weave, (b) a two by two twill weave, (c) a two by two basket weave with two distinct strands in each direction, (d) a plain weave where up to three attributes can be symbolised by vertical strands, and two more by horizontal strands, (e) a biaxial weave with some strands missing or ‘skipped’ to create ‘holes’ through which another map layer might be viewed, and some strands ‘sliced’ to carry more than one data attribute, (f) an open hexagon triaxial weave, (g) the ‘mad weave’ (see ) or cube weave, and (h) a cube weave with some strands skipped. The colours in the units denote distinct strands usable to carry different attribute data, not actual colours to be used in mapping. </w:t>
-      </w:r>
-      <w:r>
-        <w:rPr>
-          <w:rFonts w:cs="Lohit Devanagari"/>
-          <w:i w:val="false"/>
-          <w:iCs w:val="false"/>
-          <w:sz w:val="18"/>
-          <w:szCs w:val="18"/>
-        </w:rPr>
-        <w:t>The background grey shading in (a) and (f) shows the extent of the weave unit ‘tile’.</w:t>
+        <w:t xml:space="preserve"> Example weave units: (a) a simple plain weave, (b) a two by two twill weave, (c) a two by two basket weave with two distinct strands in each direction, (d) a plain weave where up to three attributes can be symbolised by vertical strands, and two more by horizontal strands, (e) a biaxial weave with some strands missing or ‘skipped’ to create ‘holes’ through which another map layer might be viewed, and some strands ‘sliced’ to carry more than one data attribute, (f) an open hexagon triaxial weave, (g) the ‘mad weave’ (see Gailiunas 2017) or cube weave, and (h) a cube weave with some strands skipped. The colours in the units denote distinct strands usable to carry different attribute data, not actual colours to be used in mapping. The background grey shading in (a) and (f) shows the extent of the weave unit ‘tile’.</w:t>
       </w:r>
     </w:p>
     <w:p>
       <w:pPr>
         <w:pStyle w:val="Heading2"/>
+        <w:numPr>
+          <w:ilvl w:val="1"/>
+          <w:numId w:val="2"/>
+        </w:numPr>
         <w:bidi w:val="0"/>
         <w:jc w:val="left"/>
         <w:rPr/>
@@ -984,9 +907,7 @@
         </w:rPr>
       </w:pPr>
       <w:r>
-        <w:rPr>
-          <w:rFonts w:ascii="Hack" w:hAnsi="Hack"/>
-        </w:rPr>
+        <w:rPr/>
         <w:t>weave_unit &lt;- get_weave_unit(spacing = 200, type = "twill", n = 3,</w:t>
         <w:br/>
         <w:t xml:space="preserve">                             aspect = 0.6, strands = "ab|cd", </w:t>
@@ -1004,9 +925,7 @@
         </w:rPr>
       </w:pPr>
       <w:r>
-        <w:rPr>
-          <w:rFonts w:ascii="Hack" w:hAnsi="Hack"/>
-        </w:rPr>
+        <w:rPr/>
         <w:t>fabric &lt;- weave_layer(weave_unit, region, angle = 30)</w:t>
       </w:r>
     </w:p>
@@ -1097,6 +1016,10 @@
     <w:p>
       <w:pPr>
         <w:pStyle w:val="Heading1"/>
+        <w:numPr>
+          <w:ilvl w:val="0"/>
+          <w:numId w:val="2"/>
+        </w:numPr>
         <w:bidi w:val="0"/>
         <w:jc w:val="left"/>
         <w:rPr/>
@@ -1109,17 +1032,7 @@
           <w:sz w:val="30"/>
           <w:szCs w:val="36"/>
         </w:rPr>
-        <w:t>Further wor</w:t>
-      </w:r>
-      <w:r>
-        <w:rPr>
-          <w:rFonts w:eastAsia="Noto Sans CJK SC" w:cs="Lohit Devanagari"/>
-          <w:b/>
-          <w:bCs/>
-          <w:sz w:val="30"/>
-          <w:szCs w:val="36"/>
-        </w:rPr>
-        <w:t>k</w:t>
+        <w:t>Further work</w:t>
       </w:r>
     </w:p>
     <w:p>
@@ -1133,7 +1046,7 @@
         <w:rPr/>
         <w:t xml:space="preserve">This work is at a preliminary stage. Code for making woven maps as described is available at </w:t>
       </w:r>
-      <w:hyperlink r:id="rId8">
+      <w:hyperlink r:id="rId7">
         <w:r>
           <w:rPr>
             <w:rStyle w:val="InternetLink"/>
@@ -1151,7 +1064,7 @@
         <w:pStyle w:val="List"/>
         <w:numPr>
           <w:ilvl w:val="0"/>
-          <w:numId w:val="3"/>
+          <w:numId w:val="4"/>
         </w:numPr>
         <w:bidi w:val="0"/>
         <w:jc w:val="left"/>
@@ -1173,7 +1086,7 @@
         <w:pStyle w:val="TextBody"/>
         <w:numPr>
           <w:ilvl w:val="0"/>
-          <w:numId w:val="3"/>
+          <w:numId w:val="4"/>
         </w:numPr>
         <w:bidi w:val="0"/>
         <w:jc w:val="left"/>
@@ -1187,15 +1100,7 @@
       </w:r>
       <w:r>
         <w:rPr/>
-        <w:t xml:space="preserve">hat symbolisation </w:t>
-      </w:r>
-      <w:r>
-        <w:rPr/>
-        <w:t>scheme</w:t>
-      </w:r>
-      <w:r>
-        <w:rPr/>
-        <w:t xml:space="preserve">s work? Are continuous colour ramps, classified colour ramps workable, or is the approach most suitable for categorical </w:t>
+        <w:t xml:space="preserve">hat symbolisation schemes work? Are continuous colour ramps, classified colour ramps workable, or is the approach most suitable for categorical </w:t>
       </w:r>
       <w:r>
         <w:rPr>
@@ -1209,7 +1114,7 @@
         <w:pStyle w:val="TextBody"/>
         <w:numPr>
           <w:ilvl w:val="0"/>
-          <w:numId w:val="3"/>
+          <w:numId w:val="4"/>
         </w:numPr>
         <w:bidi w:val="0"/>
         <w:jc w:val="left"/>
@@ -1245,7 +1150,7 @@
         <w:pStyle w:val="TextBody"/>
         <w:numPr>
           <w:ilvl w:val="0"/>
-          <w:numId w:val="3"/>
+          <w:numId w:val="4"/>
         </w:numPr>
         <w:bidi w:val="0"/>
         <w:jc w:val="left"/>
@@ -1267,11 +1172,7 @@
       </w:pPr>
       <w:r>
         <w:rPr/>
-        <w:t xml:space="preserve">Ultimately our woven maps are an exploration of the application of pattern and texture as visual variables . </w:t>
-      </w:r>
-      <w:r>
-        <w:rPr/>
-        <w:t xml:space="preserve">Weaves are a special case of </w:t>
+        <w:t xml:space="preserve">Ultimately our woven maps are an exploration of the application of pattern and texture as visual variables . Weaves are a special case of </w:t>
       </w:r>
       <w:r>
         <w:rPr>
@@ -1281,20 +1182,16 @@
       </w:r>
       <w:r>
         <w:rPr/>
-        <w:t xml:space="preserve">tessellations </w:t>
-      </w:r>
-      <w:r>
-        <w:rPr/>
-        <w:t xml:space="preserve">(see Grünbaum and Shephard 1988) </w:t>
-      </w:r>
-      <w:r>
-        <w:rPr/>
-        <w:t>of which weaves are a special case more generally</w:t>
+        <w:t>tessellations (see Grünbaum and Shephard 1988) of which weaves are a special case more generally</w:t>
       </w:r>
     </w:p>
     <w:p>
       <w:pPr>
         <w:pStyle w:val="Heading1"/>
+        <w:numPr>
+          <w:ilvl w:val="0"/>
+          <w:numId w:val="2"/>
+        </w:numPr>
         <w:bidi w:val="0"/>
         <w:jc w:val="left"/>
         <w:rPr/>
@@ -1315,7 +1212,7 @@
         <w:rPr/>
         <w:t xml:space="preserve">Albaugh, L. 2018. “It’s just matrix multiplication!” Notation for weaving. Presented at Strange Loop Conference, St Louis, 27-28 September. Video available at </w:t>
       </w:r>
-      <w:hyperlink r:id="rId9">
+      <w:hyperlink r:id="rId8">
         <w:r>
           <w:rPr>
             <w:rStyle w:val="InternetLink"/>
@@ -1441,14 +1338,14 @@
       </w:pPr>
       <w:r>
         <w:rPr/>
-        <w:t xml:space="preserve">Glassner, A. 2002. Digital weaving. 1. </w:t>
-      </w:r>
-      <w:r>
-        <w:rPr>
-          <w:i/>
-          <w:iCs/>
-        </w:rPr>
-        <w:t>IEEE Computer Graphics and Applications</w:t>
+        <w:t xml:space="preserve">Gailiunas, P. 2017, Mad weave. </w:t>
+      </w:r>
+      <w:r>
+        <w:rPr>
+          <w:i/>
+          <w:iCs/>
+        </w:rPr>
+        <w:t>Journal of Mathematics and the Arts</w:t>
       </w:r>
       <w:r>
         <w:rPr/>
@@ -1459,15 +1356,56 @@
           <w:b/>
           <w:bCs/>
         </w:rPr>
+        <w:t>11</w:t>
+      </w:r>
+      <w:r>
+        <w:rPr/>
+        <w:t xml:space="preserve">(1):40–58. </w:t>
+        <w:br/>
+        <w:t xml:space="preserve">doi: </w:t>
+      </w:r>
+      <w:hyperlink r:id="rId9">
+        <w:r>
+          <w:rPr>
+            <w:rStyle w:val="InternetLink"/>
+          </w:rPr>
+          <w:t>10.1080/17513472.2016.1273037</w:t>
+        </w:r>
+      </w:hyperlink>
+    </w:p>
+    <w:p>
+      <w:pPr>
+        <w:pStyle w:val="Bibliography1"/>
+        <w:bidi w:val="0"/>
+        <w:ind w:left="567" w:right="0" w:hanging="283"/>
+        <w:jc w:val="left"/>
+        <w:rPr/>
+      </w:pPr>
+      <w:r>
+        <w:rPr/>
+        <w:t xml:space="preserve">Glassner, A. 2002. Digital weaving. 1. </w:t>
+      </w:r>
+      <w:r>
+        <w:rPr>
+          <w:i/>
+          <w:iCs/>
+        </w:rPr>
+        <w:t>IEEE Computer Graphics and Applications</w:t>
+      </w:r>
+      <w:r>
+        <w:rPr/>
+        <w:t xml:space="preserve"> </w:t>
+      </w:r>
+      <w:r>
+        <w:rPr>
+          <w:b/>
+          <w:bCs/>
+        </w:rPr>
         <w:t>22</w:t>
       </w:r>
       <w:r>
         <w:rPr/>
-        <w:t xml:space="preserve"> (6):108–118. </w:t>
-      </w:r>
-      <w:r>
-        <w:rPr/>
-        <w:t xml:space="preserve">doi: </w:t>
+        <w:t xml:space="preserve"> (6):108–118. doi: </w:t>
       </w:r>
       <w:hyperlink r:id="rId10">
         <w:r>
@@ -1544,11 +1482,7 @@
       </w:r>
       <w:r>
         <w:rPr/>
-        <w:t xml:space="preserve"> (1):5–30. </w:t>
-      </w:r>
-      <w:r>
-        <w:rPr/>
-        <w:t xml:space="preserve">doi: </w:t>
+        <w:t xml:space="preserve"> (1):5–30. doi: </w:t>
       </w:r>
       <w:hyperlink r:id="rId11">
         <w:r>
@@ -1650,11 +1584,7 @@
       </w:r>
       <w:r>
         <w:rPr/>
-        <w:t xml:space="preserve"> (1):439. </w:t>
-      </w:r>
-      <w:r>
-        <w:rPr/>
-        <w:t xml:space="preserve">doi: </w:t>
+        <w:t xml:space="preserve"> (1):439. doi: </w:t>
       </w:r>
       <w:hyperlink r:id="rId12">
         <w:r>
@@ -1697,11 +1627,7 @@
       </w:r>
       <w:r>
         <w:rPr/>
-        <w:t xml:space="preserve"> (2):130–140. </w:t>
-      </w:r>
-      <w:r>
-        <w:rPr/>
-        <w:t xml:space="preserve">doi: </w:t>
+        <w:t xml:space="preserve"> (2):130–140. doi: </w:t>
       </w:r>
       <w:hyperlink r:id="rId13">
         <w:r>
@@ -1743,6 +1669,7 @@
       <w:pgNumType w:fmt="decimal"/>
       <w:formProt w:val="false"/>
       <w:textDirection w:val="lrTb"/>
+      <w:docGrid w:type="default" w:linePitch="100" w:charSpace="0"/>
     </w:sectPr>
   </w:body>
 </w:document>
@@ -1759,9 +1686,6 @@
       <w:lvlText w:val=""/>
       <w:lvlJc w:val="left"/>
       <w:pPr>
-        <w:tabs>
-          <w:tab w:val="num" w:pos="0"/>
-        </w:tabs>
         <w:ind w:left="0" w:hanging="0"/>
       </w:pPr>
     </w:lvl>
@@ -1773,9 +1697,6 @@
       <w:lvlText w:val=""/>
       <w:lvlJc w:val="left"/>
       <w:pPr>
-        <w:tabs>
-          <w:tab w:val="num" w:pos="0"/>
-        </w:tabs>
         <w:ind w:left="0" w:hanging="0"/>
       </w:pPr>
     </w:lvl>
@@ -1787,9 +1708,6 @@
       <w:lvlText w:val=""/>
       <w:lvlJc w:val="left"/>
       <w:pPr>
-        <w:tabs>
-          <w:tab w:val="num" w:pos="0"/>
-        </w:tabs>
         <w:ind w:left="0" w:hanging="0"/>
       </w:pPr>
     </w:lvl>
@@ -1801,9 +1719,6 @@
       <w:lvlText w:val=""/>
       <w:lvlJc w:val="left"/>
       <w:pPr>
-        <w:tabs>
-          <w:tab w:val="num" w:pos="0"/>
-        </w:tabs>
         <w:ind w:left="0" w:hanging="0"/>
       </w:pPr>
     </w:lvl>
@@ -1815,9 +1730,6 @@
       <w:lvlText w:val=""/>
       <w:lvlJc w:val="left"/>
       <w:pPr>
-        <w:tabs>
-          <w:tab w:val="num" w:pos="0"/>
-        </w:tabs>
         <w:ind w:left="0" w:hanging="0"/>
       </w:pPr>
     </w:lvl>
@@ -1829,9 +1741,6 @@
       <w:lvlText w:val=""/>
       <w:lvlJc w:val="left"/>
       <w:pPr>
-        <w:tabs>
-          <w:tab w:val="num" w:pos="0"/>
-        </w:tabs>
         <w:ind w:left="0" w:hanging="0"/>
       </w:pPr>
     </w:lvl>
@@ -1843,9 +1752,6 @@
       <w:lvlText w:val=""/>
       <w:lvlJc w:val="left"/>
       <w:pPr>
-        <w:tabs>
-          <w:tab w:val="num" w:pos="0"/>
-        </w:tabs>
         <w:ind w:left="0" w:hanging="0"/>
       </w:pPr>
     </w:lvl>
@@ -1857,9 +1763,6 @@
       <w:lvlText w:val=""/>
       <w:lvlJc w:val="left"/>
       <w:pPr>
-        <w:tabs>
-          <w:tab w:val="num" w:pos="0"/>
-        </w:tabs>
         <w:ind w:left="0" w:hanging="0"/>
       </w:pPr>
     </w:lvl>
@@ -1871,14 +1774,103 @@
       <w:lvlText w:val=""/>
       <w:lvlJc w:val="left"/>
       <w:pPr>
-        <w:tabs>
-          <w:tab w:val="num" w:pos="0"/>
-        </w:tabs>
         <w:ind w:left="0" w:hanging="0"/>
       </w:pPr>
     </w:lvl>
   </w:abstractNum>
   <w:abstractNum w:abstractNumId="2">
+    <w:lvl w:ilvl="0">
+      <w:start w:val="1"/>
+      <w:numFmt w:val="none"/>
+      <w:suff w:val="nothing"/>
+      <w:lvlText w:val=""/>
+      <w:lvlJc w:val="left"/>
+      <w:pPr>
+        <w:ind w:left="0" w:hanging="0"/>
+      </w:pPr>
+    </w:lvl>
+    <w:lvl w:ilvl="1">
+      <w:start w:val="1"/>
+      <w:numFmt w:val="none"/>
+      <w:suff w:val="nothing"/>
+      <w:lvlText w:val=""/>
+      <w:lvlJc w:val="left"/>
+      <w:pPr>
+        <w:ind w:left="0" w:hanging="0"/>
+      </w:pPr>
+    </w:lvl>
+    <w:lvl w:ilvl="2">
+      <w:start w:val="1"/>
+      <w:numFmt w:val="none"/>
+      <w:suff w:val="nothing"/>
+      <w:lvlText w:val=""/>
+      <w:lvlJc w:val="left"/>
+      <w:pPr>
+        <w:ind w:left="0" w:hanging="0"/>
+      </w:pPr>
+    </w:lvl>
+    <w:lvl w:ilvl="3">
+      <w:start w:val="1"/>
+      <w:numFmt w:val="none"/>
+      <w:suff w:val="nothing"/>
+      <w:lvlText w:val=""/>
+      <w:lvlJc w:val="left"/>
+      <w:pPr>
+        <w:ind w:left="0" w:hanging="0"/>
+      </w:pPr>
+    </w:lvl>
+    <w:lvl w:ilvl="4">
+      <w:start w:val="1"/>
+      <w:numFmt w:val="none"/>
+      <w:suff w:val="nothing"/>
+      <w:lvlText w:val=""/>
+      <w:lvlJc w:val="left"/>
+      <w:pPr>
+        <w:ind w:left="0" w:hanging="0"/>
+      </w:pPr>
+    </w:lvl>
+    <w:lvl w:ilvl="5">
+      <w:start w:val="1"/>
+      <w:numFmt w:val="none"/>
+      <w:suff w:val="nothing"/>
+      <w:lvlText w:val=""/>
+      <w:lvlJc w:val="left"/>
+      <w:pPr>
+        <w:ind w:left="0" w:hanging="0"/>
+      </w:pPr>
+    </w:lvl>
+    <w:lvl w:ilvl="6">
+      <w:start w:val="1"/>
+      <w:numFmt w:val="none"/>
+      <w:suff w:val="nothing"/>
+      <w:lvlText w:val=""/>
+      <w:lvlJc w:val="left"/>
+      <w:pPr>
+        <w:ind w:left="0" w:hanging="0"/>
+      </w:pPr>
+    </w:lvl>
+    <w:lvl w:ilvl="7">
+      <w:start w:val="1"/>
+      <w:numFmt w:val="none"/>
+      <w:suff w:val="nothing"/>
+      <w:lvlText w:val=""/>
+      <w:lvlJc w:val="left"/>
+      <w:pPr>
+        <w:ind w:left="0" w:hanging="0"/>
+      </w:pPr>
+    </w:lvl>
+    <w:lvl w:ilvl="8">
+      <w:start w:val="1"/>
+      <w:numFmt w:val="none"/>
+      <w:suff w:val="nothing"/>
+      <w:lvlText w:val=""/>
+      <w:lvlJc w:val="left"/>
+      <w:pPr>
+        <w:ind w:left="0" w:hanging="0"/>
+      </w:pPr>
+    </w:lvl>
+  </w:abstractNum>
+  <w:abstractNum w:abstractNumId="3">
     <w:lvl w:ilvl="0">
       <w:start w:val="1"/>
       <w:numFmt w:val="bullet"/>
@@ -1892,6 +1884,7 @@
       </w:pPr>
       <w:rPr>
         <w:rFonts w:ascii="Wingdings" w:hAnsi="Wingdings" w:cs="Wingdings" w:hint="default"/>
+        <w:rFonts w:cs="Wingdings"/>
       </w:rPr>
     </w:lvl>
     <w:lvl w:ilvl="1">
@@ -1907,6 +1900,7 @@
       </w:pPr>
       <w:rPr>
         <w:rFonts w:ascii="OpenSymbol" w:hAnsi="OpenSymbol" w:cs="OpenSymbol" w:hint="default"/>
+        <w:rFonts w:cs="OpenSymbol"/>
       </w:rPr>
     </w:lvl>
     <w:lvl w:ilvl="2">
@@ -1922,6 +1916,7 @@
       </w:pPr>
       <w:rPr>
         <w:rFonts w:ascii="OpenSymbol" w:hAnsi="OpenSymbol" w:cs="OpenSymbol" w:hint="default"/>
+        <w:rFonts w:cs="OpenSymbol"/>
       </w:rPr>
     </w:lvl>
     <w:lvl w:ilvl="3">
@@ -1937,6 +1932,7 @@
       </w:pPr>
       <w:rPr>
         <w:rFonts w:ascii="Symbol" w:hAnsi="Symbol" w:cs="Symbol" w:hint="default"/>
+        <w:rFonts w:cs="Symbol"/>
       </w:rPr>
     </w:lvl>
     <w:lvl w:ilvl="4">
@@ -1952,6 +1948,7 @@
       </w:pPr>
       <w:rPr>
         <w:rFonts w:ascii="OpenSymbol" w:hAnsi="OpenSymbol" w:cs="OpenSymbol" w:hint="default"/>
+        <w:rFonts w:cs="OpenSymbol"/>
       </w:rPr>
     </w:lvl>
     <w:lvl w:ilvl="5">
@@ -1967,6 +1964,7 @@
       </w:pPr>
       <w:rPr>
         <w:rFonts w:ascii="OpenSymbol" w:hAnsi="OpenSymbol" w:cs="OpenSymbol" w:hint="default"/>
+        <w:rFonts w:cs="OpenSymbol"/>
       </w:rPr>
     </w:lvl>
     <w:lvl w:ilvl="6">
@@ -1982,6 +1980,7 @@
       </w:pPr>
       <w:rPr>
         <w:rFonts w:ascii="Symbol" w:hAnsi="Symbol" w:cs="Symbol" w:hint="default"/>
+        <w:rFonts w:cs="Symbol"/>
       </w:rPr>
     </w:lvl>
     <w:lvl w:ilvl="7">
@@ -1997,6 +1996,7 @@
       </w:pPr>
       <w:rPr>
         <w:rFonts w:ascii="OpenSymbol" w:hAnsi="OpenSymbol" w:cs="OpenSymbol" w:hint="default"/>
+        <w:rFonts w:cs="OpenSymbol"/>
       </w:rPr>
     </w:lvl>
     <w:lvl w:ilvl="8">
@@ -2012,10 +2012,11 @@
       </w:pPr>
       <w:rPr>
         <w:rFonts w:ascii="OpenSymbol" w:hAnsi="OpenSymbol" w:cs="OpenSymbol" w:hint="default"/>
+        <w:rFonts w:cs="OpenSymbol"/>
       </w:rPr>
     </w:lvl>
   </w:abstractNum>
-  <w:abstractNum w:abstractNumId="3">
+  <w:abstractNum w:abstractNumId="4">
     <w:lvl w:ilvl="0">
       <w:start w:val="1"/>
       <w:numFmt w:val="bullet"/>
@@ -2029,6 +2030,7 @@
       </w:pPr>
       <w:rPr>
         <w:rFonts w:ascii="Wingdings" w:hAnsi="Wingdings" w:cs="Wingdings" w:hint="default"/>
+        <w:rFonts w:cs="Wingdings"/>
       </w:rPr>
     </w:lvl>
     <w:lvl w:ilvl="1">
@@ -2044,6 +2046,7 @@
       </w:pPr>
       <w:rPr>
         <w:rFonts w:ascii="OpenSymbol" w:hAnsi="OpenSymbol" w:cs="OpenSymbol" w:hint="default"/>
+        <w:rFonts w:cs="OpenSymbol"/>
       </w:rPr>
     </w:lvl>
     <w:lvl w:ilvl="2">
@@ -2059,6 +2062,7 @@
       </w:pPr>
       <w:rPr>
         <w:rFonts w:ascii="OpenSymbol" w:hAnsi="OpenSymbol" w:cs="OpenSymbol" w:hint="default"/>
+        <w:rFonts w:cs="OpenSymbol"/>
       </w:rPr>
     </w:lvl>
     <w:lvl w:ilvl="3">
@@ -2074,6 +2078,7 @@
       </w:pPr>
       <w:rPr>
         <w:rFonts w:ascii="Symbol" w:hAnsi="Symbol" w:cs="Symbol" w:hint="default"/>
+        <w:rFonts w:cs="Symbol"/>
       </w:rPr>
     </w:lvl>
     <w:lvl w:ilvl="4">
@@ -2089,6 +2094,7 @@
       </w:pPr>
       <w:rPr>
         <w:rFonts w:ascii="OpenSymbol" w:hAnsi="OpenSymbol" w:cs="OpenSymbol" w:hint="default"/>
+        <w:rFonts w:cs="OpenSymbol"/>
       </w:rPr>
     </w:lvl>
     <w:lvl w:ilvl="5">
@@ -2104,6 +2110,7 @@
       </w:pPr>
       <w:rPr>
         <w:rFonts w:ascii="OpenSymbol" w:hAnsi="OpenSymbol" w:cs="OpenSymbol" w:hint="default"/>
+        <w:rFonts w:cs="OpenSymbol"/>
       </w:rPr>
     </w:lvl>
     <w:lvl w:ilvl="6">
@@ -2119,6 +2126,7 @@
       </w:pPr>
       <w:rPr>
         <w:rFonts w:ascii="Symbol" w:hAnsi="Symbol" w:cs="Symbol" w:hint="default"/>
+        <w:rFonts w:cs="Symbol"/>
       </w:rPr>
     </w:lvl>
     <w:lvl w:ilvl="7">
@@ -2134,6 +2142,7 @@
       </w:pPr>
       <w:rPr>
         <w:rFonts w:ascii="OpenSymbol" w:hAnsi="OpenSymbol" w:cs="OpenSymbol" w:hint="default"/>
+        <w:rFonts w:cs="OpenSymbol"/>
       </w:rPr>
     </w:lvl>
     <w:lvl w:ilvl="8">
@@ -2149,143 +2158,7 @@
       </w:pPr>
       <w:rPr>
         <w:rFonts w:ascii="OpenSymbol" w:hAnsi="OpenSymbol" w:cs="OpenSymbol" w:hint="default"/>
-      </w:rPr>
-    </w:lvl>
-  </w:abstractNum>
-  <w:abstractNum w:abstractNumId="4">
-    <w:lvl w:ilvl="0">
-      <w:start w:val="1"/>
-      <w:numFmt w:val="bullet"/>
-      <w:lvlText w:val=""/>
-      <w:lvlJc w:val="left"/>
-      <w:pPr>
-        <w:tabs>
-          <w:tab w:val="num" w:pos="170"/>
-        </w:tabs>
-        <w:ind w:left="170" w:hanging="170"/>
-      </w:pPr>
-      <w:rPr>
-        <w:rFonts w:ascii="Wingdings" w:hAnsi="Wingdings" w:cs="Wingdings" w:hint="default"/>
-      </w:rPr>
-    </w:lvl>
-    <w:lvl w:ilvl="1">
-      <w:start w:val="1"/>
-      <w:numFmt w:val="bullet"/>
-      <w:lvlText w:val=""/>
-      <w:lvlJc w:val="left"/>
-      <w:pPr>
-        <w:tabs>
-          <w:tab w:val="num" w:pos="340"/>
-        </w:tabs>
-        <w:ind w:left="340" w:hanging="170"/>
-      </w:pPr>
-      <w:rPr>
-        <w:rFonts w:ascii="Wingdings" w:hAnsi="Wingdings" w:cs="Wingdings" w:hint="default"/>
-      </w:rPr>
-    </w:lvl>
-    <w:lvl w:ilvl="2">
-      <w:start w:val="1"/>
-      <w:numFmt w:val="bullet"/>
-      <w:lvlText w:val=""/>
-      <w:lvlJc w:val="left"/>
-      <w:pPr>
-        <w:tabs>
-          <w:tab w:val="num" w:pos="510"/>
-        </w:tabs>
-        <w:ind w:left="510" w:hanging="170"/>
-      </w:pPr>
-      <w:rPr>
-        <w:rFonts w:ascii="Wingdings" w:hAnsi="Wingdings" w:cs="Wingdings" w:hint="default"/>
-      </w:rPr>
-    </w:lvl>
-    <w:lvl w:ilvl="3">
-      <w:start w:val="1"/>
-      <w:numFmt w:val="bullet"/>
-      <w:lvlText w:val=""/>
-      <w:lvlJc w:val="left"/>
-      <w:pPr>
-        <w:tabs>
-          <w:tab w:val="num" w:pos="680"/>
-        </w:tabs>
-        <w:ind w:left="680" w:hanging="170"/>
-      </w:pPr>
-      <w:rPr>
-        <w:rFonts w:ascii="Wingdings" w:hAnsi="Wingdings" w:cs="Wingdings" w:hint="default"/>
-      </w:rPr>
-    </w:lvl>
-    <w:lvl w:ilvl="4">
-      <w:start w:val="1"/>
-      <w:numFmt w:val="bullet"/>
-      <w:lvlText w:val=""/>
-      <w:lvlJc w:val="left"/>
-      <w:pPr>
-        <w:tabs>
-          <w:tab w:val="num" w:pos="850"/>
-        </w:tabs>
-        <w:ind w:left="850" w:hanging="170"/>
-      </w:pPr>
-      <w:rPr>
-        <w:rFonts w:ascii="Wingdings" w:hAnsi="Wingdings" w:cs="Wingdings" w:hint="default"/>
-      </w:rPr>
-    </w:lvl>
-    <w:lvl w:ilvl="5">
-      <w:start w:val="1"/>
-      <w:numFmt w:val="bullet"/>
-      <w:lvlText w:val=""/>
-      <w:lvlJc w:val="left"/>
-      <w:pPr>
-        <w:tabs>
-          <w:tab w:val="num" w:pos="1020"/>
-        </w:tabs>
-        <w:ind w:left="1020" w:hanging="170"/>
-      </w:pPr>
-      <w:rPr>
-        <w:rFonts w:ascii="Wingdings" w:hAnsi="Wingdings" w:cs="Wingdings" w:hint="default"/>
-      </w:rPr>
-    </w:lvl>
-    <w:lvl w:ilvl="6">
-      <w:start w:val="1"/>
-      <w:numFmt w:val="bullet"/>
-      <w:lvlText w:val=""/>
-      <w:lvlJc w:val="left"/>
-      <w:pPr>
-        <w:tabs>
-          <w:tab w:val="num" w:pos="1191"/>
-        </w:tabs>
-        <w:ind w:left="1191" w:hanging="170"/>
-      </w:pPr>
-      <w:rPr>
-        <w:rFonts w:ascii="Wingdings" w:hAnsi="Wingdings" w:cs="Wingdings" w:hint="default"/>
-      </w:rPr>
-    </w:lvl>
-    <w:lvl w:ilvl="7">
-      <w:start w:val="1"/>
-      <w:numFmt w:val="bullet"/>
-      <w:lvlText w:val=""/>
-      <w:lvlJc w:val="left"/>
-      <w:pPr>
-        <w:tabs>
-          <w:tab w:val="num" w:pos="1361"/>
-        </w:tabs>
-        <w:ind w:left="1361" w:hanging="170"/>
-      </w:pPr>
-      <w:rPr>
-        <w:rFonts w:ascii="Wingdings" w:hAnsi="Wingdings" w:cs="Wingdings" w:hint="default"/>
-      </w:rPr>
-    </w:lvl>
-    <w:lvl w:ilvl="8">
-      <w:start w:val="1"/>
-      <w:numFmt w:val="bullet"/>
-      <w:lvlText w:val=""/>
-      <w:lvlJc w:val="left"/>
-      <w:pPr>
-        <w:tabs>
-          <w:tab w:val="num" w:pos="1531"/>
-        </w:tabs>
-        <w:ind w:left="1531" w:hanging="170"/>
-      </w:pPr>
-      <w:rPr>
-        <w:rFonts w:ascii="Wingdings" w:hAnsi="Wingdings" w:cs="Wingdings" w:hint="default"/>
+        <w:rFonts w:cs="OpenSymbol"/>
       </w:rPr>
     </w:lvl>
   </w:abstractNum>
@@ -2311,16 +2184,13 @@
       <w:rPr>
         <w:rFonts w:ascii="Liberation Serif" w:hAnsi="Liberation Serif" w:eastAsia="Noto Serif CJK SC" w:cs="Lohit Devanagari"/>
         <w:kern w:val="2"/>
-        <w:sz w:val="24"/>
+        <w:sz w:val="20"/>
         <w:szCs w:val="24"/>
         <w:lang w:val="en-AU" w:eastAsia="zh-CN" w:bidi="hi-IN"/>
       </w:rPr>
     </w:rPrDefault>
     <w:pPrDefault>
-      <w:pPr>
-        <w:widowControl/>
-        <w:suppressAutoHyphens w:val="true"/>
-      </w:pPr>
+      <w:pPr/>
     </w:pPrDefault>
   </w:docDefaults>
   <w:style w:type="paragraph" w:styleId="Normal">
@@ -2328,7 +2198,10 @@
     <w:qFormat/>
     <w:pPr>
       <w:widowControl/>
+      <w:suppressAutoHyphens w:val="true"/>
       <w:bidi w:val="0"/>
+      <w:spacing w:before="0" w:after="0"/>
+      <w:jc w:val="left"/>
     </w:pPr>
     <w:rPr>
       <w:rFonts w:ascii="Liberation Serif" w:hAnsi="Liberation Serif" w:eastAsia="Noto Serif CJK SC" w:cs="Lohit Devanagari"/>
@@ -2342,7 +2215,6 @@
   <w:style w:type="paragraph" w:styleId="Heading1">
     <w:name w:val="Heading 1"/>
     <w:basedOn w:val="Heading"/>
-    <w:next w:val="TextBody"/>
     <w:qFormat/>
     <w:pPr>
       <w:numPr>
@@ -2362,7 +2234,6 @@
   <w:style w:type="paragraph" w:styleId="Heading2">
     <w:name w:val="Heading 2"/>
     <w:basedOn w:val="Heading"/>
-    <w:next w:val="TextBody"/>
     <w:qFormat/>
     <w:pPr>
       <w:numPr>
@@ -2382,7 +2253,6 @@
   <w:style w:type="paragraph" w:styleId="Heading3">
     <w:name w:val="Heading 3"/>
     <w:basedOn w:val="Heading"/>
-    <w:next w:val="TextBody"/>
     <w:qFormat/>
     <w:pPr>
       <w:numPr>
@@ -2403,7 +2273,6 @@
   <w:style w:type="paragraph" w:styleId="Heading4">
     <w:name w:val="Heading 4"/>
     <w:basedOn w:val="Heading"/>
-    <w:next w:val="TextBody"/>
     <w:qFormat/>
     <w:pPr>
       <w:numPr>
@@ -2425,7 +2294,6 @@
   <w:style w:type="paragraph" w:styleId="Heading5">
     <w:name w:val="Heading 5"/>
     <w:basedOn w:val="Heading"/>
-    <w:next w:val="TextBody"/>
     <w:qFormat/>
     <w:pPr>
       <w:numPr>
@@ -2445,7 +2313,6 @@
   <w:style w:type="paragraph" w:styleId="Heading6">
     <w:name w:val="Heading 6"/>
     <w:basedOn w:val="Heading"/>
-    <w:next w:val="TextBody"/>
     <w:qFormat/>
     <w:pPr>
       <w:numPr>
@@ -2467,7 +2334,6 @@
   <w:style w:type="paragraph" w:styleId="Heading7">
     <w:name w:val="Heading 7"/>
     <w:basedOn w:val="Heading"/>
-    <w:next w:val="TextBody"/>
     <w:qFormat/>
     <w:pPr>
       <w:numPr>
@@ -2487,7 +2353,6 @@
   <w:style w:type="paragraph" w:styleId="Heading8">
     <w:name w:val="Heading 8"/>
     <w:basedOn w:val="Heading"/>
-    <w:next w:val="TextBody"/>
     <w:qFormat/>
     <w:pPr>
       <w:numPr>
@@ -2509,7 +2374,6 @@
   <w:style w:type="paragraph" w:styleId="Heading9">
     <w:name w:val="Heading 9"/>
     <w:basedOn w:val="Heading"/>
-    <w:next w:val="TextBody"/>
     <w:qFormat/>
     <w:pPr>
       <w:numPr>
@@ -2527,7 +2391,7 @@
     </w:rPr>
   </w:style>
   <w:style w:type="character" w:styleId="InternetLink">
-    <w:name w:val="Hyperlink"/>
+    <w:name w:val="Internet Link"/>
     <w:rPr>
       <w:color w:val="000080"/>
       <w:u w:val="single"/>
@@ -2545,6 +2409,145 @@
     <w:name w:val="Numbering Symbols"/>
     <w:qFormat/>
     <w:rPr/>
+  </w:style>
+  <w:style w:type="character" w:styleId="ListLabel1">
+    <w:name w:val="ListLabel 1"/>
+    <w:qFormat/>
+    <w:rPr>
+      <w:rFonts w:cs="Wingdings"/>
+    </w:rPr>
+  </w:style>
+  <w:style w:type="character" w:styleId="ListLabel2">
+    <w:name w:val="ListLabel 2"/>
+    <w:qFormat/>
+    <w:rPr>
+      <w:rFonts w:cs="OpenSymbol"/>
+    </w:rPr>
+  </w:style>
+  <w:style w:type="character" w:styleId="ListLabel3">
+    <w:name w:val="ListLabel 3"/>
+    <w:qFormat/>
+    <w:rPr>
+      <w:rFonts w:cs="OpenSymbol"/>
+    </w:rPr>
+  </w:style>
+  <w:style w:type="character" w:styleId="ListLabel4">
+    <w:name w:val="ListLabel 4"/>
+    <w:qFormat/>
+    <w:rPr>
+      <w:rFonts w:cs="Symbol"/>
+    </w:rPr>
+  </w:style>
+  <w:style w:type="character" w:styleId="ListLabel5">
+    <w:name w:val="ListLabel 5"/>
+    <w:qFormat/>
+    <w:rPr>
+      <w:rFonts w:cs="OpenSymbol"/>
+    </w:rPr>
+  </w:style>
+  <w:style w:type="character" w:styleId="ListLabel6">
+    <w:name w:val="ListLabel 6"/>
+    <w:qFormat/>
+    <w:rPr>
+      <w:rFonts w:cs="OpenSymbol"/>
+    </w:rPr>
+  </w:style>
+  <w:style w:type="character" w:styleId="ListLabel7">
+    <w:name w:val="ListLabel 7"/>
+    <w:qFormat/>
+    <w:rPr>
+      <w:rFonts w:cs="Symbol"/>
+    </w:rPr>
+  </w:style>
+  <w:style w:type="character" w:styleId="ListLabel8">
+    <w:name w:val="ListLabel 8"/>
+    <w:qFormat/>
+    <w:rPr>
+      <w:rFonts w:cs="OpenSymbol"/>
+    </w:rPr>
+  </w:style>
+  <w:style w:type="character" w:styleId="ListLabel9">
+    <w:name w:val="ListLabel 9"/>
+    <w:qFormat/>
+    <w:rPr>
+      <w:rFonts w:cs="OpenSymbol"/>
+    </w:rPr>
+  </w:style>
+  <w:style w:type="character" w:styleId="ListLabel10">
+    <w:name w:val="ListLabel 10"/>
+    <w:qFormat/>
+    <w:rPr>
+      <w:rFonts w:cs="Wingdings"/>
+    </w:rPr>
+  </w:style>
+  <w:style w:type="character" w:styleId="ListLabel11">
+    <w:name w:val="ListLabel 11"/>
+    <w:qFormat/>
+    <w:rPr>
+      <w:rFonts w:cs="OpenSymbol"/>
+    </w:rPr>
+  </w:style>
+  <w:style w:type="character" w:styleId="ListLabel12">
+    <w:name w:val="ListLabel 12"/>
+    <w:qFormat/>
+    <w:rPr>
+      <w:rFonts w:cs="OpenSymbol"/>
+    </w:rPr>
+  </w:style>
+  <w:style w:type="character" w:styleId="ListLabel13">
+    <w:name w:val="ListLabel 13"/>
+    <w:qFormat/>
+    <w:rPr>
+      <w:rFonts w:cs="Symbol"/>
+    </w:rPr>
+  </w:style>
+  <w:style w:type="character" w:styleId="ListLabel14">
+    <w:name w:val="ListLabel 14"/>
+    <w:qFormat/>
+    <w:rPr>
+      <w:rFonts w:cs="OpenSymbol"/>
+    </w:rPr>
+  </w:style>
+  <w:style w:type="character" w:styleId="ListLabel15">
+    <w:name w:val="ListLabel 15"/>
+    <w:qFormat/>
+    <w:rPr>
+      <w:rFonts w:cs="OpenSymbol"/>
+    </w:rPr>
+  </w:style>
+  <w:style w:type="character" w:styleId="ListLabel16">
+    <w:name w:val="ListLabel 16"/>
+    <w:qFormat/>
+    <w:rPr>
+      <w:rFonts w:cs="Symbol"/>
+    </w:rPr>
+  </w:style>
+  <w:style w:type="character" w:styleId="ListLabel17">
+    <w:name w:val="ListLabel 17"/>
+    <w:qFormat/>
+    <w:rPr>
+      <w:rFonts w:cs="OpenSymbol"/>
+    </w:rPr>
+  </w:style>
+  <w:style w:type="character" w:styleId="ListLabel18">
+    <w:name w:val="ListLabel 18"/>
+    <w:qFormat/>
+    <w:rPr>
+      <w:rFonts w:cs="OpenSymbol"/>
+    </w:rPr>
+  </w:style>
+  <w:style w:type="character" w:styleId="ListLabel19">
+    <w:name w:val="ListLabel 19"/>
+    <w:qFormat/>
+    <w:rPr/>
+  </w:style>
+  <w:style w:type="character" w:styleId="ListLabel20">
+    <w:name w:val="ListLabel 20"/>
+    <w:qFormat/>
+    <w:rPr>
+      <w:i w:val="false"/>
+      <w:iCs w:val="false"/>
+    </w:rPr>
   </w:style>
   <w:style w:type="paragraph" w:styleId="Heading">
     <w:name w:val="Heading"/>
@@ -2575,12 +2578,7 @@
   <w:style w:type="paragraph" w:styleId="List">
     <w:name w:val="List"/>
     <w:basedOn w:val="TextBody"/>
-    <w:pPr>
-      <w:numPr>
-        <w:ilvl w:val="0"/>
-        <w:numId w:val="4"/>
-      </w:numPr>
-    </w:pPr>
+    <w:pPr/>
     <w:rPr>
       <w:rFonts w:cs="Lohit Devanagari"/>
     </w:rPr>
@@ -2615,13 +2613,8 @@
   <w:style w:type="paragraph" w:styleId="Heading10">
     <w:name w:val="Heading 10"/>
     <w:basedOn w:val="Heading"/>
-    <w:next w:val="TextBody"/>
-    <w:qFormat/>
-    <w:pPr>
-      <w:numPr>
-        <w:ilvl w:val="8"/>
-        <w:numId w:val="1"/>
-      </w:numPr>
+    <w:qFormat/>
+    <w:pPr>
       <w:spacing w:before="60" w:after="60"/>
       <w:outlineLvl w:val="8"/>
     </w:pPr>
@@ -2687,7 +2680,6 @@
     <w:pPr>
       <w:suppressLineNumbers/>
       <w:tabs>
-        <w:tab w:val="clear" w:pos="709"/>
         <w:tab w:val="center" w:pos="4536" w:leader="none"/>
         <w:tab w:val="right" w:pos="9072" w:leader="none"/>
       </w:tabs>
@@ -2697,7 +2689,6 @@
   <w:style w:type="paragraph" w:styleId="Title">
     <w:name w:val="Title"/>
     <w:basedOn w:val="Heading"/>
-    <w:next w:val="TextBody"/>
     <w:qFormat/>
     <w:pPr>
       <w:jc w:val="center"/>
@@ -2712,7 +2703,6 @@
   <w:style w:type="paragraph" w:styleId="Subtitle">
     <w:name w:val="Subtitle"/>
     <w:basedOn w:val="Heading"/>
-    <w:next w:val="TextBody"/>
     <w:qFormat/>
     <w:pPr>
       <w:spacing w:before="60" w:after="120"/>
@@ -2729,7 +2719,6 @@
   <w:style w:type="paragraph" w:styleId="HorizontalLine">
     <w:name w:val="Horizontal Line"/>
     <w:basedOn w:val="Normal"/>
-    <w:next w:val="TextBody"/>
     <w:qFormat/>
     <w:pPr>
       <w:suppressLineNumbers/>
@@ -2798,19 +2787,19 @@
     <w:qFormat/>
     <w:pPr>
       <w:tabs>
-        <w:tab w:val="clear" w:pos="709"/>
         <w:tab w:val="right" w:pos="9639" w:leader="dot"/>
       </w:tabs>
       <w:ind w:left="567" w:right="0" w:hanging="283"/>
     </w:pPr>
-    <w:rPr/>
+    <w:rPr>
+      <w:sz w:val="22"/>
+    </w:rPr>
   </w:style>
   <w:style w:type="paragraph" w:styleId="Contents1">
     <w:name w:val="TOC 1"/>
     <w:basedOn w:val="Index"/>
     <w:pPr>
       <w:tabs>
-        <w:tab w:val="clear" w:pos="709"/>
         <w:tab w:val="right" w:pos="9072" w:leader="dot"/>
       </w:tabs>
       <w:ind w:left="0" w:hanging="0"/>
@@ -2822,7 +2811,6 @@
     <w:basedOn w:val="Index"/>
     <w:pPr>
       <w:tabs>
-        <w:tab w:val="clear" w:pos="709"/>
         <w:tab w:val="right" w:pos="9072" w:leader="dot"/>
       </w:tabs>
       <w:ind w:left="283" w:hanging="0"/>
@@ -2834,7 +2822,6 @@
     <w:basedOn w:val="Index"/>
     <w:pPr>
       <w:tabs>
-        <w:tab w:val="clear" w:pos="709"/>
         <w:tab w:val="right" w:pos="9072" w:leader="dot"/>
       </w:tabs>
       <w:ind w:left="566" w:hanging="0"/>
@@ -2846,7 +2833,6 @@
     <w:basedOn w:val="Index"/>
     <w:pPr>
       <w:tabs>
-        <w:tab w:val="clear" w:pos="709"/>
         <w:tab w:val="right" w:pos="9072" w:leader="dot"/>
       </w:tabs>
       <w:ind w:left="849" w:hanging="0"/>
@@ -2856,7 +2842,6 @@
   <w:style w:type="paragraph" w:styleId="Figure">
     <w:name w:val="Figure"/>
     <w:basedOn w:val="Caption"/>
-    <w:next w:val="TextBody"/>
     <w:qFormat/>
     <w:pPr>
       <w:spacing w:before="142" w:after="567"/>

</xml_diff>